<commit_message>
Converting Word documents to MarkDown: For other sections than "Spec" did this: * Prettifying bulleted lists * Removing excessive empty lines * Prettifying code blocks.
</commit_message>
<xml_diff>
--- a/3. Constructs Drafts/1. Language/3. Code Concepts/10. Black Boxes/1.2. Black Box Details, Simplified Access Control Expression in Text Code.docx
+++ b/3. Constructs Drafts/1. Language/3. Code Concepts/10. Black Boxes/1.2. Black Box Details, Simplified Access Control Expression in Text Code.docx
@@ -1,6 +1,6 @@
 
 <file path=word/document.xml><?xml version="1.0" encoding="utf-8"?>
-<w:document xmlns:wpc="http://schemas.microsoft.com/office/word/2010/wordprocessingCanvas" xmlns:cx="http://schemas.microsoft.com/office/drawing/2014/chartex" xmlns:cx1="http://schemas.microsoft.com/office/drawing/2015/9/8/chartex" xmlns:cx2="http://schemas.microsoft.com/office/drawing/2015/10/21/chartex" xmlns:cx3="http://schemas.microsoft.com/office/drawing/2016/5/9/chartex" xmlns:cx4="http://schemas.microsoft.com/office/drawing/2016/5/10/chartex" xmlns:cx5="http://schemas.microsoft.com/office/drawing/2016/5/11/chartex" xmlns:cx6="http://schemas.microsoft.com/office/drawing/2016/5/12/chartex" xmlns:cx7="http://schemas.microsoft.com/office/drawing/2016/5/13/chartex" xmlns:cx8="http://schemas.microsoft.com/office/drawing/2016/5/14/chartex" xmlns:mc="http://schemas.openxmlformats.org/markup-compatibility/2006" xmlns:aink="http://schemas.microsoft.com/office/drawing/2016/ink" xmlns:am3d="http://schemas.microsoft.com/office/drawing/2017/model3d" xmlns:o="urn:schemas-microsoft-com:office:office" xmlns:r="http://schemas.openxmlformats.org/officeDocument/2006/relationships" xmlns:m="http://schemas.openxmlformats.org/officeDocument/2006/math" xmlns:v="urn:schemas-microsoft-com:vml" xmlns:wp14="http://schemas.microsoft.com/office/word/2010/wordprocessingDrawing" xmlns:wp="http://schemas.openxmlformats.org/drawingml/2006/wordprocessingDrawing" xmlns:w10="urn:schemas-microsoft-com:office:word" xmlns:w="http://schemas.openxmlformats.org/wordprocessingml/2006/main" xmlns:w14="http://schemas.microsoft.com/office/word/2010/wordml" xmlns:w15="http://schemas.microsoft.com/office/word/2012/wordml" xmlns:w16cid="http://schemas.microsoft.com/office/word/2016/wordml/cid" xmlns:w16se="http://schemas.microsoft.com/office/word/2015/wordml/symex" xmlns:wpg="http://schemas.microsoft.com/office/word/2010/wordprocessingGroup" xmlns:wpi="http://schemas.microsoft.com/office/word/2010/wordprocessingInk" xmlns:wne="http://schemas.microsoft.com/office/word/2006/wordml" xmlns:wps="http://schemas.microsoft.com/office/word/2010/wordprocessingShape" mc:Ignorable="w14 w15 w16se w16cid wp14">
+<w:document xmlns:wpc="http://schemas.microsoft.com/office/word/2010/wordprocessingCanvas" xmlns:cx="http://schemas.microsoft.com/office/drawing/2014/chartex" xmlns:cx1="http://schemas.microsoft.com/office/drawing/2015/9/8/chartex" xmlns:cx2="http://schemas.microsoft.com/office/drawing/2015/10/21/chartex" xmlns:cx3="http://schemas.microsoft.com/office/drawing/2016/5/9/chartex" xmlns:cx4="http://schemas.microsoft.com/office/drawing/2016/5/10/chartex" xmlns:cx5="http://schemas.microsoft.com/office/drawing/2016/5/11/chartex" xmlns:cx6="http://schemas.microsoft.com/office/drawing/2016/5/12/chartex" xmlns:cx7="http://schemas.microsoft.com/office/drawing/2016/5/13/chartex" xmlns:cx8="http://schemas.microsoft.com/office/drawing/2016/5/14/chartex" xmlns:mc="http://schemas.openxmlformats.org/markup-compatibility/2006" xmlns:aink="http://schemas.microsoft.com/office/drawing/2016/ink" xmlns:am3d="http://schemas.microsoft.com/office/drawing/2017/model3d" xmlns:o="urn:schemas-microsoft-com:office:office" xmlns:r="http://schemas.openxmlformats.org/officeDocument/2006/relationships" xmlns:m="http://schemas.openxmlformats.org/officeDocument/2006/math" xmlns:v="urn:schemas-microsoft-com:vml" xmlns:wp14="http://schemas.microsoft.com/office/word/2010/wordprocessingDrawing" xmlns:wp="http://schemas.openxmlformats.org/drawingml/2006/wordprocessingDrawing" xmlns:w10="urn:schemas-microsoft-com:office:word" xmlns:w="http://schemas.openxmlformats.org/wordprocessingml/2006/main" xmlns:w14="http://schemas.microsoft.com/office/word/2010/wordml" xmlns:w15="http://schemas.microsoft.com/office/word/2012/wordml" xmlns:w16cex="http://schemas.microsoft.com/office/word/2018/wordml/cex" xmlns:w16cid="http://schemas.microsoft.com/office/word/2016/wordml/cid" xmlns:w16="http://schemas.microsoft.com/office/word/2018/wordml" xmlns:w16se="http://schemas.microsoft.com/office/word/2015/wordml/symex" xmlns:wpg="http://schemas.microsoft.com/office/word/2010/wordprocessingGroup" xmlns:wpi="http://schemas.microsoft.com/office/word/2010/wordprocessingInk" xmlns:wne="http://schemas.microsoft.com/office/word/2006/wordml" xmlns:wps="http://schemas.microsoft.com/office/word/2010/wordprocessingShape" mc:Ignorable="w14 w15 w16se w16cid w16 w16cex wp14">
   <w:background w:color="000000"/>
   <w:body>
     <w:tbl>
@@ -21,7 +21,7 @@
           <w:bottom w:w="68" w:type="dxa"/>
           <w:right w:w="57" w:type="dxa"/>
         </w:tblCellMar>
-        <w:tblLook w:val="00BF" w:firstRow="1" w:lastRow="0" w:firstColumn="1" w:lastColumn="0" w:noHBand="0" w:noVBand="0"/>
+        <w:tblLook w:val="00A0" w:firstRow="1" w:lastRow="0" w:firstColumn="1" w:lastColumn="0" w:noHBand="0" w:noVBand="0"/>
       </w:tblPr>
       <w:tblGrid>
         <w:gridCol w:w="8630"/>
@@ -36,8 +36,6 @@
             <w:pPr>
               <w:pStyle w:val="Heading1"/>
             </w:pPr>
-            <w:bookmarkStart w:id="0" w:name="_GoBack"/>
-            <w:bookmarkEnd w:id="0"/>
             <w:r>
               <w:t>Circle Language Spec: Black Boxes</w:t>
             </w:r>
@@ -3643,11 +3641,11 @@
           <w:insideH w:val="single" w:sz="4" w:space="0" w:color="auto"/>
           <w:insideV w:val="single" w:sz="4" w:space="0" w:color="auto"/>
         </w:tblBorders>
-        <w:tblLook w:val="00BF" w:firstRow="1" w:lastRow="0" w:firstColumn="1" w:lastColumn="0" w:noHBand="0" w:noVBand="0"/>
+        <w:tblLook w:val="00A0" w:firstRow="1" w:lastRow="0" w:firstColumn="1" w:lastColumn="0" w:noHBand="0" w:noVBand="0"/>
       </w:tblPr>
       <w:tblGrid>
         <w:gridCol w:w="1659"/>
-        <w:gridCol w:w="4140"/>
+        <w:gridCol w:w="5563"/>
       </w:tblGrid>
       <w:tr>
         <w:tc>
@@ -3678,7 +3676,7 @@
         </w:tc>
         <w:tc>
           <w:tcPr>
-            <w:tcW w:w="4140" w:type="dxa"/>
+            <w:tcW w:w="5563" w:type="dxa"/>
             <w:shd w:val="clear" w:color="auto" w:fill="auto"/>
           </w:tcPr>
           <w:p>
@@ -3721,7 +3719,7 @@
         </w:tc>
         <w:tc>
           <w:tcPr>
-            <w:tcW w:w="4140" w:type="dxa"/>
+            <w:tcW w:w="5563" w:type="dxa"/>
             <w:shd w:val="clear" w:color="auto" w:fill="auto"/>
           </w:tcPr>
           <w:p>
@@ -3756,7 +3754,7 @@
         </w:tc>
         <w:tc>
           <w:tcPr>
-            <w:tcW w:w="4140" w:type="dxa"/>
+            <w:tcW w:w="5563" w:type="dxa"/>
             <w:shd w:val="clear" w:color="auto" w:fill="auto"/>
           </w:tcPr>
           <w:p>
@@ -3791,7 +3789,7 @@
         </w:tc>
         <w:tc>
           <w:tcPr>
-            <w:tcW w:w="4140" w:type="dxa"/>
+            <w:tcW w:w="5563" w:type="dxa"/>
             <w:shd w:val="clear" w:color="auto" w:fill="auto"/>
           </w:tcPr>
           <w:p>
@@ -3826,7 +3824,7 @@
         </w:tc>
         <w:tc>
           <w:tcPr>
-            <w:tcW w:w="4140" w:type="dxa"/>
+            <w:tcW w:w="5563" w:type="dxa"/>
             <w:shd w:val="clear" w:color="auto" w:fill="auto"/>
           </w:tcPr>
           <w:p>
@@ -3878,7 +3876,7 @@
         </w:tc>
         <w:tc>
           <w:tcPr>
-            <w:tcW w:w="4140" w:type="dxa"/>
+            <w:tcW w:w="5563" w:type="dxa"/>
             <w:shd w:val="clear" w:color="auto" w:fill="auto"/>
           </w:tcPr>
           <w:p>
@@ -3932,7 +3930,7 @@
         </w:tc>
         <w:tc>
           <w:tcPr>
-            <w:tcW w:w="4140" w:type="dxa"/>
+            <w:tcW w:w="5563" w:type="dxa"/>
             <w:shd w:val="clear" w:color="auto" w:fill="auto"/>
           </w:tcPr>
           <w:p>
@@ -3989,7 +3987,7 @@
         </w:tc>
         <w:tc>
           <w:tcPr>
-            <w:tcW w:w="4140" w:type="dxa"/>
+            <w:tcW w:w="5563" w:type="dxa"/>
             <w:shd w:val="clear" w:color="auto" w:fill="auto"/>
           </w:tcPr>
           <w:p>
@@ -4045,7 +4043,7 @@
 </file>
 
 <file path=word/numbering.xml><?xml version="1.0" encoding="utf-8"?>
-<w:numbering xmlns:wpc="http://schemas.microsoft.com/office/word/2010/wordprocessingCanvas" xmlns:cx="http://schemas.microsoft.com/office/drawing/2014/chartex" xmlns:cx1="http://schemas.microsoft.com/office/drawing/2015/9/8/chartex" xmlns:cx2="http://schemas.microsoft.com/office/drawing/2015/10/21/chartex" xmlns:cx3="http://schemas.microsoft.com/office/drawing/2016/5/9/chartex" xmlns:cx4="http://schemas.microsoft.com/office/drawing/2016/5/10/chartex" xmlns:cx5="http://schemas.microsoft.com/office/drawing/2016/5/11/chartex" xmlns:cx6="http://schemas.microsoft.com/office/drawing/2016/5/12/chartex" xmlns:cx7="http://schemas.microsoft.com/office/drawing/2016/5/13/chartex" xmlns:cx8="http://schemas.microsoft.com/office/drawing/2016/5/14/chartex" xmlns:mc="http://schemas.openxmlformats.org/markup-compatibility/2006" xmlns:aink="http://schemas.microsoft.com/office/drawing/2016/ink" xmlns:am3d="http://schemas.microsoft.com/office/drawing/2017/model3d" xmlns:o="urn:schemas-microsoft-com:office:office" xmlns:r="http://schemas.openxmlformats.org/officeDocument/2006/relationships" xmlns:m="http://schemas.openxmlformats.org/officeDocument/2006/math" xmlns:v="urn:schemas-microsoft-com:vml" xmlns:wp14="http://schemas.microsoft.com/office/word/2010/wordprocessingDrawing" xmlns:wp="http://schemas.openxmlformats.org/drawingml/2006/wordprocessingDrawing" xmlns:w10="urn:schemas-microsoft-com:office:word" xmlns:w="http://schemas.openxmlformats.org/wordprocessingml/2006/main" xmlns:w14="http://schemas.microsoft.com/office/word/2010/wordml" xmlns:w15="http://schemas.microsoft.com/office/word/2012/wordml" xmlns:w16cid="http://schemas.microsoft.com/office/word/2016/wordml/cid" xmlns:w16se="http://schemas.microsoft.com/office/word/2015/wordml/symex" xmlns:wpg="http://schemas.microsoft.com/office/word/2010/wordprocessingGroup" xmlns:wpi="http://schemas.microsoft.com/office/word/2010/wordprocessingInk" xmlns:wne="http://schemas.microsoft.com/office/word/2006/wordml" xmlns:wps="http://schemas.microsoft.com/office/word/2010/wordprocessingShape" mc:Ignorable="w14 w15 w16se w16cid wp14">
+<w:numbering xmlns:wpc="http://schemas.microsoft.com/office/word/2010/wordprocessingCanvas" xmlns:cx="http://schemas.microsoft.com/office/drawing/2014/chartex" xmlns:cx1="http://schemas.microsoft.com/office/drawing/2015/9/8/chartex" xmlns:cx2="http://schemas.microsoft.com/office/drawing/2015/10/21/chartex" xmlns:cx3="http://schemas.microsoft.com/office/drawing/2016/5/9/chartex" xmlns:cx4="http://schemas.microsoft.com/office/drawing/2016/5/10/chartex" xmlns:cx5="http://schemas.microsoft.com/office/drawing/2016/5/11/chartex" xmlns:cx6="http://schemas.microsoft.com/office/drawing/2016/5/12/chartex" xmlns:cx7="http://schemas.microsoft.com/office/drawing/2016/5/13/chartex" xmlns:cx8="http://schemas.microsoft.com/office/drawing/2016/5/14/chartex" xmlns:mc="http://schemas.openxmlformats.org/markup-compatibility/2006" xmlns:aink="http://schemas.microsoft.com/office/drawing/2016/ink" xmlns:am3d="http://schemas.microsoft.com/office/drawing/2017/model3d" xmlns:o="urn:schemas-microsoft-com:office:office" xmlns:r="http://schemas.openxmlformats.org/officeDocument/2006/relationships" xmlns:m="http://schemas.openxmlformats.org/officeDocument/2006/math" xmlns:v="urn:schemas-microsoft-com:vml" xmlns:wp14="http://schemas.microsoft.com/office/word/2010/wordprocessingDrawing" xmlns:wp="http://schemas.openxmlformats.org/drawingml/2006/wordprocessingDrawing" xmlns:w10="urn:schemas-microsoft-com:office:word" xmlns:w="http://schemas.openxmlformats.org/wordprocessingml/2006/main" xmlns:w14="http://schemas.microsoft.com/office/word/2010/wordml" xmlns:w15="http://schemas.microsoft.com/office/word/2012/wordml" xmlns:w16cex="http://schemas.microsoft.com/office/word/2018/wordml/cex" xmlns:w16cid="http://schemas.microsoft.com/office/word/2016/wordml/cid" xmlns:w16="http://schemas.microsoft.com/office/word/2018/wordml" xmlns:w16se="http://schemas.microsoft.com/office/word/2015/wordml/symex" xmlns:wpg="http://schemas.microsoft.com/office/word/2010/wordprocessingGroup" xmlns:wpi="http://schemas.microsoft.com/office/word/2010/wordprocessingInk" xmlns:wne="http://schemas.microsoft.com/office/word/2006/wordml" xmlns:wps="http://schemas.microsoft.com/office/word/2010/wordprocessingShape" mc:Ignorable="w14 w15 w16se w16cid w16 w16cex wp14">
   <w:abstractNum w:abstractNumId="0" w15:restartNumberingAfterBreak="0">
     <w:nsid w:val="FFFFFF7C"/>
     <w:multiLevelType w:val="singleLevel"/>
@@ -4265,7 +4263,7 @@
 </file>
 
 <file path=word/styles.xml><?xml version="1.0" encoding="utf-8"?>
-<w:styles xmlns:mc="http://schemas.openxmlformats.org/markup-compatibility/2006" xmlns:r="http://schemas.openxmlformats.org/officeDocument/2006/relationships" xmlns:w="http://schemas.openxmlformats.org/wordprocessingml/2006/main" xmlns:w14="http://schemas.microsoft.com/office/word/2010/wordml" xmlns:w15="http://schemas.microsoft.com/office/word/2012/wordml" xmlns:w16cid="http://schemas.microsoft.com/office/word/2016/wordml/cid" xmlns:w16se="http://schemas.microsoft.com/office/word/2015/wordml/symex" mc:Ignorable="w14 w15 w16se w16cid">
+<w:styles xmlns:mc="http://schemas.openxmlformats.org/markup-compatibility/2006" xmlns:r="http://schemas.openxmlformats.org/officeDocument/2006/relationships" xmlns:w="http://schemas.openxmlformats.org/wordprocessingml/2006/main" xmlns:w14="http://schemas.microsoft.com/office/word/2010/wordml" xmlns:w15="http://schemas.microsoft.com/office/word/2012/wordml" xmlns:w16cex="http://schemas.microsoft.com/office/word/2018/wordml/cex" xmlns:w16cid="http://schemas.microsoft.com/office/word/2016/wordml/cid" xmlns:w16="http://schemas.microsoft.com/office/word/2018/wordml" xmlns:w16se="http://schemas.microsoft.com/office/word/2015/wordml/symex" mc:Ignorable="w14 w15 w16se w16cid w16 w16cex">
   <w:docDefaults>
     <w:rPrDefault>
       <w:rPr>
@@ -4744,9 +4742,15 @@
   </w:style>
   <w:style w:type="character" w:default="1" w:styleId="DefaultParagraphFont">
     <w:name w:val="Default Paragraph Font"/>
+    <w:uiPriority w:val="1"/>
+    <w:semiHidden/>
+    <w:unhideWhenUsed/>
   </w:style>
   <w:style w:type="table" w:default="1" w:styleId="TableNormal">
     <w:name w:val="Normal Table"/>
+    <w:uiPriority w:val="99"/>
+    <w:semiHidden/>
+    <w:unhideWhenUsed/>
     <w:tblPr>
       <w:tblInd w:w="0" w:type="dxa"/>
       <w:tblCellMar>
@@ -4759,6 +4763,9 @@
   </w:style>
   <w:style w:type="numbering" w:default="1" w:styleId="NoList">
     <w:name w:val="No List"/>
+    <w:uiPriority w:val="99"/>
+    <w:semiHidden/>
+    <w:unhideWhenUsed/>
   </w:style>
   <w:style w:type="character" w:customStyle="1" w:styleId="Style6pt">
     <w:name w:val="Style 6 pt"/>

</xml_diff>

<commit_message>
Converting Word documents to MarkDown: "Black Box Details, Simplified Access Control Expression in Text Code": Manually checking differences between rendered MarkDown and Word document. Last checks if markup looks ok.
</commit_message>
<xml_diff>
--- a/3. Constructs Drafts/1. Language/3. Code Concepts/10. Black Boxes/1.2. Black Box Details, Simplified Access Control Expression in Text Code.docx
+++ b/3. Constructs Drafts/1. Language/3. Code Concepts/10. Black Boxes/1.2. Black Box Details, Simplified Access Control Expression in Text Code.docx
@@ -37,7 +37,7 @@
               <w:pStyle w:val="Heading1"/>
             </w:pPr>
             <w:r>
-              <w:t>Circle Language Spec: Black Boxes</w:t>
+              <w:t>Circle Language Construct Drafts | Black Boxes</w:t>
             </w:r>
           </w:p>
         </w:tc>
@@ -1997,24 +1997,239 @@
       <w:r>
         <w:t xml:space="preserve">- Use of the keyword </w:t>
       </w:r>
+      <w:r>
+        <w:rPr>
+          <w:rStyle w:val="CodeChar"/>
+        </w:rPr>
+        <w:t>Existence</w:t>
+      </w:r>
+    </w:p>
+    <w:p>
+      <w:pPr>
+        <w:pStyle w:val="Heading4"/>
+      </w:pPr>
+      <w:r>
+        <w:t>Implied by Object aspect</w:t>
+      </w:r>
+    </w:p>
+    <w:p>
+      <w:r>
+        <w:rPr>
+          <w:rStyle w:val="CodeChar"/>
+        </w:rPr>
+        <w:t xml:space="preserve">New </w:t>
+      </w:r>
+      <w:r>
+        <w:t xml:space="preserve">and </w:t>
+      </w:r>
+      <w:r>
+        <w:rPr>
+          <w:rStyle w:val="CodeChar"/>
+        </w:rPr>
+        <w:t>Annul</w:t>
+      </w:r>
+      <w:r>
+        <w:t xml:space="preserve"> are also sort of like </w:t>
+      </w:r>
+      <w:r>
+        <w:rPr>
+          <w:rStyle w:val="CodeChar"/>
+        </w:rPr>
+        <w:t xml:space="preserve">Object </w:t>
+      </w:r>
+      <w:r>
+        <w:t xml:space="preserve">aspect writing. So </w:t>
+      </w:r>
+      <w:r>
+        <w:rPr>
+          <w:rStyle w:val="CodeChar"/>
+        </w:rPr>
+        <w:t xml:space="preserve">Object </w:t>
+      </w:r>
+      <w:r>
+        <w:rPr>
+          <w:rStyle w:val="CodeChar"/>
+        </w:rPr>
+        <w:t>Set Public</w:t>
+      </w:r>
+      <w:r>
+        <w:rPr>
+          <w:rStyle w:val="CodeChar"/>
+        </w:rPr>
+        <w:t xml:space="preserve"> </w:t>
+      </w:r>
+      <w:r>
+        <w:t xml:space="preserve">may also mean you can </w:t>
+      </w:r>
       <w:proofErr w:type="spellStart"/>
       <w:r>
-        <w:rPr>
-          <w:rStyle w:val="CodeChar"/>
-        </w:rPr>
-        <w:t>Existance</w:t>
+        <w:t>publically</w:t>
       </w:r>
       <w:proofErr w:type="spellEnd"/>
+      <w:r>
+        <w:t xml:space="preserve"> execute </w:t>
+      </w:r>
+      <w:r>
+        <w:rPr>
+          <w:rStyle w:val="CodeChar"/>
+        </w:rPr>
+        <w:t xml:space="preserve">New </w:t>
+      </w:r>
+      <w:r>
+        <w:t xml:space="preserve">on the parameter, as well as </w:t>
+      </w:r>
+      <w:r>
+        <w:rPr>
+          <w:rStyle w:val="CodeChar"/>
+        </w:rPr>
+        <w:t>Annul</w:t>
+      </w:r>
+      <w:r>
+        <w:t xml:space="preserve">. So maybe </w:t>
+      </w:r>
+      <w:r>
+        <w:rPr>
+          <w:rStyle w:val="CodeChar"/>
+        </w:rPr>
+        <w:t xml:space="preserve">Object Set </w:t>
+      </w:r>
+      <w:r>
+        <w:t xml:space="preserve">implies also that you can execute </w:t>
+      </w:r>
+      <w:r>
+        <w:rPr>
+          <w:rStyle w:val="CodeChar"/>
+        </w:rPr>
+        <w:t xml:space="preserve">New </w:t>
+      </w:r>
+      <w:r>
+        <w:t xml:space="preserve">and </w:t>
+      </w:r>
+      <w:r>
+        <w:rPr>
+          <w:rStyle w:val="CodeChar"/>
+        </w:rPr>
+        <w:t>Annul</w:t>
+      </w:r>
+      <w:r>
+        <w:t xml:space="preserve">. </w:t>
+      </w:r>
+      <w:r>
+        <w:rPr>
+          <w:rStyle w:val="CodeChar"/>
+        </w:rPr>
+        <w:t xml:space="preserve">New </w:t>
+      </w:r>
+      <w:r>
+        <w:t xml:space="preserve">and </w:t>
+      </w:r>
+      <w:r>
+        <w:rPr>
+          <w:rStyle w:val="CodeChar"/>
+        </w:rPr>
+        <w:t xml:space="preserve">Annul </w:t>
+      </w:r>
+      <w:r>
+        <w:t xml:space="preserve">under the surface will probably use </w:t>
+      </w:r>
+      <w:r>
+        <w:rPr>
+          <w:rStyle w:val="CodeChar"/>
+        </w:rPr>
+        <w:t xml:space="preserve">Object Set </w:t>
+      </w:r>
+      <w:r>
+        <w:t xml:space="preserve">anyway, and </w:t>
+      </w:r>
+      <w:r>
+        <w:rPr>
+          <w:i/>
+        </w:rPr>
+        <w:t xml:space="preserve">above </w:t>
+      </w:r>
+      <w:r>
+        <w:t xml:space="preserve">the surface you may be able to use </w:t>
+      </w:r>
+      <w:r>
+        <w:rPr>
+          <w:rStyle w:val="CodeChar"/>
+        </w:rPr>
+        <w:t xml:space="preserve">Object Set </w:t>
+      </w:r>
+      <w:r>
+        <w:t xml:space="preserve">as a </w:t>
+      </w:r>
+      <w:r>
+        <w:rPr>
+          <w:rStyle w:val="CodeChar"/>
+        </w:rPr>
+        <w:t xml:space="preserve">New </w:t>
+      </w:r>
+      <w:r>
+        <w:t xml:space="preserve">and </w:t>
+      </w:r>
+      <w:r>
+        <w:rPr>
+          <w:rStyle w:val="CodeChar"/>
+        </w:rPr>
+        <w:t xml:space="preserve">Annul </w:t>
+      </w:r>
+      <w:r>
+        <w:t xml:space="preserve">after all (but </w:t>
+      </w:r>
+      <w:r>
+        <w:t xml:space="preserve">I am saying </w:t>
+      </w:r>
+      <w:r>
+        <w:t>nothing final about that yet).</w:t>
+      </w:r>
+    </w:p>
+    <w:p>
+      <w:pPr>
+        <w:pStyle w:val="Spacing"/>
+      </w:pPr>
+    </w:p>
+    <w:p>
+      <w:r>
+        <w:t xml:space="preserve">But perhaps you should not go with such implication and insist you always express it when you can use </w:t>
+      </w:r>
+      <w:r>
+        <w:rPr>
+          <w:rStyle w:val="CodeChar"/>
+        </w:rPr>
+        <w:t xml:space="preserve">New </w:t>
+      </w:r>
+      <w:r>
+        <w:t xml:space="preserve">or </w:t>
+      </w:r>
+      <w:r>
+        <w:rPr>
+          <w:rStyle w:val="CodeChar"/>
+        </w:rPr>
+        <w:t>Annul</w:t>
+      </w:r>
+      <w:r>
+        <w:t xml:space="preserve"> on</w:t>
+      </w:r>
+      <w:r>
+        <w:t xml:space="preserve"> something</w:t>
+      </w:r>
+      <w:r>
+        <w:t>.</w:t>
+      </w:r>
     </w:p>
     <w:p>
       <w:pPr>
         <w:pStyle w:val="Heading4"/>
       </w:pPr>
       <w:r>
-        <w:t>Implied by Object aspect</w:t>
-      </w:r>
-    </w:p>
-    <w:p>
+        <w:t>In, Out and Thru</w:t>
+      </w:r>
+    </w:p>
+    <w:p>
+      <w:r>
+        <w:t xml:space="preserve">Since </w:t>
+      </w:r>
       <w:r>
         <w:rPr>
           <w:rStyle w:val="CodeChar"/>
@@ -2028,81 +2243,957 @@
         <w:rPr>
           <w:rStyle w:val="CodeChar"/>
         </w:rPr>
-        <w:t>Annul</w:t>
-      </w:r>
-      <w:r>
-        <w:t xml:space="preserve"> are also sort of like </w:t>
-      </w:r>
-      <w:r>
-        <w:rPr>
-          <w:rStyle w:val="CodeChar"/>
-        </w:rPr>
+        <w:t xml:space="preserve">Annul </w:t>
+      </w:r>
+      <w:r>
+        <w:t>are</w:t>
+      </w:r>
+      <w:r>
+        <w:rPr>
+          <w:i/>
+        </w:rPr>
+        <w:t xml:space="preserve"> </w:t>
+      </w:r>
+      <w:r>
+        <w:t xml:space="preserve">both writing, you may use the terms </w:t>
+      </w:r>
+      <w:r>
+        <w:rPr>
+          <w:rStyle w:val="CodeChar"/>
+        </w:rPr>
+        <w:t xml:space="preserve">In </w:t>
+      </w:r>
+      <w:r>
+        <w:t xml:space="preserve">and </w:t>
+      </w:r>
+      <w:r>
+        <w:rPr>
+          <w:rStyle w:val="CodeChar"/>
+        </w:rPr>
+        <w:t xml:space="preserve">Out </w:t>
+      </w:r>
+      <w:r>
+        <w:t>for it.</w:t>
+      </w:r>
+    </w:p>
+    <w:p>
+      <w:pPr>
+        <w:pStyle w:val="Spacing"/>
+      </w:pPr>
+    </w:p>
+    <w:p>
+      <w:r>
+        <w:rPr>
+          <w:rStyle w:val="CodeChar"/>
+        </w:rPr>
+        <w:t xml:space="preserve">New In </w:t>
+      </w:r>
+      <w:r>
+        <w:t xml:space="preserve">would mean you can execute </w:t>
+      </w:r>
+      <w:r>
+        <w:rPr>
+          <w:rStyle w:val="CodeChar"/>
+        </w:rPr>
+        <w:t xml:space="preserve">New </w:t>
+      </w:r>
+      <w:r>
+        <w:t xml:space="preserve">from the outside and </w:t>
+      </w:r>
+      <w:r>
+        <w:rPr>
+          <w:rStyle w:val="CodeChar"/>
+        </w:rPr>
+        <w:t xml:space="preserve">New Out </w:t>
+      </w:r>
+      <w:r>
+        <w:t xml:space="preserve">means you can execute </w:t>
+      </w:r>
+      <w:r>
+        <w:rPr>
+          <w:rStyle w:val="CodeChar"/>
+        </w:rPr>
+        <w:t xml:space="preserve">New </w:t>
+      </w:r>
+      <w:r>
+        <w:t>on the inside. This produces the following, easier to interpret literals:</w:t>
+      </w:r>
+    </w:p>
+    <w:p>
+      <w:pPr>
+        <w:pStyle w:val="Spacing"/>
+      </w:pPr>
+    </w:p>
+    <w:p>
+      <w:pPr>
+        <w:pStyle w:val="Code"/>
+        <w:ind w:left="852"/>
+      </w:pPr>
+      <w:r>
+        <w:t>New In</w:t>
+      </w:r>
+    </w:p>
+    <w:p>
+      <w:pPr>
+        <w:pStyle w:val="Code"/>
+        <w:ind w:left="852"/>
+      </w:pPr>
+      <w:r>
+        <w:t>New Out</w:t>
+      </w:r>
+    </w:p>
+    <w:p>
+      <w:pPr>
+        <w:pStyle w:val="Code"/>
+        <w:ind w:left="852"/>
+      </w:pPr>
+      <w:r>
+        <w:t>Annul In</w:t>
+      </w:r>
+    </w:p>
+    <w:p>
+      <w:pPr>
+        <w:pStyle w:val="Code"/>
+        <w:ind w:left="852"/>
+      </w:pPr>
+      <w:r>
+        <w:t>Annul Out</w:t>
+      </w:r>
+    </w:p>
+    <w:p>
+      <w:pPr>
+        <w:pStyle w:val="Spacing"/>
+      </w:pPr>
+    </w:p>
+    <w:p>
+      <w:r>
+        <w:t xml:space="preserve">And when </w:t>
+      </w:r>
+      <w:r>
+        <w:rPr>
+          <w:rStyle w:val="CodeChar"/>
+        </w:rPr>
+        <w:t xml:space="preserve">New </w:t>
+      </w:r>
+      <w:r>
+        <w:t xml:space="preserve">or </w:t>
+      </w:r>
+      <w:r>
+        <w:rPr>
+          <w:rStyle w:val="CodeChar"/>
+        </w:rPr>
+        <w:t xml:space="preserve">Annul </w:t>
+      </w:r>
+      <w:r>
+        <w:t xml:space="preserve">are both accessible </w:t>
+      </w:r>
+      <w:r>
+        <w:rPr>
+          <w:rStyle w:val="CodeChar"/>
+        </w:rPr>
+        <w:t>I</w:t>
+      </w:r>
+      <w:r>
+        <w:rPr>
+          <w:rStyle w:val="CodeChar"/>
+        </w:rPr>
+        <w:t xml:space="preserve">n </w:t>
+      </w:r>
+      <w:r>
+        <w:t xml:space="preserve">and </w:t>
+      </w:r>
+      <w:r>
+        <w:rPr>
+          <w:rStyle w:val="CodeChar"/>
+        </w:rPr>
+        <w:t>O</w:t>
+      </w:r>
+      <w:r>
+        <w:rPr>
+          <w:rStyle w:val="CodeChar"/>
+        </w:rPr>
+        <w:t>ut</w:t>
+      </w:r>
+      <w:r>
+        <w:t>:</w:t>
+      </w:r>
+    </w:p>
+    <w:p>
+      <w:pPr>
+        <w:pStyle w:val="Spacing"/>
+      </w:pPr>
+    </w:p>
+    <w:p>
+      <w:pPr>
+        <w:pStyle w:val="Code"/>
+        <w:ind w:left="852"/>
+      </w:pPr>
+      <w:r>
+        <w:t>New Thru</w:t>
+      </w:r>
+    </w:p>
+    <w:p>
+      <w:pPr>
+        <w:pStyle w:val="Code"/>
+        <w:ind w:left="852"/>
+      </w:pPr>
+      <w:r>
+        <w:t>Annul Thru</w:t>
+      </w:r>
+    </w:p>
+    <w:p>
+      <w:pPr>
+        <w:pStyle w:val="Heading4"/>
+      </w:pPr>
+      <w:r>
+        <w:t xml:space="preserve">The </w:t>
+      </w:r>
+      <w:r>
+        <w:t>Existence</w:t>
+      </w:r>
+      <w:r>
+        <w:t xml:space="preserve"> keyword</w:t>
+      </w:r>
+    </w:p>
+    <w:p>
+      <w:pPr>
+        <w:ind w:left="568"/>
+      </w:pPr>
+      <w:r>
+        <w:t xml:space="preserve">Perhaps the terms </w:t>
+      </w:r>
+      <w:r>
+        <w:rPr>
+          <w:rStyle w:val="CodeChar"/>
+        </w:rPr>
+        <w:t xml:space="preserve">New </w:t>
+      </w:r>
+      <w:r>
+        <w:t xml:space="preserve">and </w:t>
+      </w:r>
+      <w:r>
+        <w:rPr>
+          <w:rStyle w:val="CodeChar"/>
+        </w:rPr>
+        <w:t xml:space="preserve">Annul </w:t>
+      </w:r>
+      <w:r>
+        <w:t>could converge into a single term, when they are both accessible the same way, for instance</w:t>
+      </w:r>
+      <w:r>
+        <w:t xml:space="preserve"> to the keyword</w:t>
+      </w:r>
+      <w:r>
+        <w:t xml:space="preserve"> </w:t>
+      </w:r>
+      <w:r>
+        <w:rPr>
+          <w:rStyle w:val="CodeChar"/>
+        </w:rPr>
+        <w:t>Existence</w:t>
+      </w:r>
+      <w:r>
+        <w:t>:</w:t>
+      </w:r>
+    </w:p>
+    <w:p>
+      <w:pPr>
+        <w:pStyle w:val="Spacing"/>
+      </w:pPr>
+    </w:p>
+    <w:p>
+      <w:pPr>
+        <w:pStyle w:val="Code"/>
+        <w:ind w:left="852"/>
+      </w:pPr>
+      <w:r>
+        <w:t>Existence</w:t>
+      </w:r>
+      <w:r>
+        <w:t xml:space="preserve"> In</w:t>
+      </w:r>
+    </w:p>
+    <w:p>
+      <w:pPr>
+        <w:ind w:left="1136"/>
+      </w:pPr>
+      <w:r>
+        <w:t xml:space="preserve">= </w:t>
+      </w:r>
+      <w:r>
+        <w:rPr>
+          <w:rStyle w:val="CodeChar"/>
+        </w:rPr>
+        <w:t>New In, Annul In</w:t>
+      </w:r>
+    </w:p>
+    <w:p>
+      <w:pPr>
+        <w:ind w:left="1136"/>
+      </w:pPr>
+      <w:r>
+        <w:t xml:space="preserve">= </w:t>
+      </w:r>
+      <w:r>
+        <w:rPr>
+          <w:rStyle w:val="CodeChar"/>
+        </w:rPr>
+        <w:t>New Public, Annul Public</w:t>
+      </w:r>
+    </w:p>
+    <w:p>
+      <w:pPr>
+        <w:pStyle w:val="Code"/>
+        <w:ind w:left="852"/>
+      </w:pPr>
+      <w:r>
+        <w:t>Existence</w:t>
+      </w:r>
+      <w:r>
+        <w:t xml:space="preserve"> Out</w:t>
+      </w:r>
+    </w:p>
+    <w:p>
+      <w:pPr>
+        <w:ind w:left="1136"/>
+      </w:pPr>
+      <w:r>
+        <w:t xml:space="preserve">= </w:t>
+      </w:r>
+      <w:r>
+        <w:rPr>
+          <w:rStyle w:val="CodeChar"/>
+        </w:rPr>
+        <w:t>New Out, Annul Out</w:t>
+      </w:r>
+    </w:p>
+    <w:p>
+      <w:pPr>
+        <w:ind w:left="1136"/>
+      </w:pPr>
+      <w:r>
+        <w:t xml:space="preserve">= </w:t>
+      </w:r>
+      <w:r>
+        <w:rPr>
+          <w:rStyle w:val="CodeChar"/>
+        </w:rPr>
+        <w:t>New Private, Annul Private</w:t>
+      </w:r>
+    </w:p>
+    <w:p>
+      <w:pPr>
+        <w:pStyle w:val="Code"/>
+        <w:ind w:left="852"/>
+      </w:pPr>
+      <w:r>
+        <w:t>Existence</w:t>
+      </w:r>
+      <w:r>
+        <w:t xml:space="preserve"> Thru</w:t>
+      </w:r>
+    </w:p>
+    <w:p>
+      <w:pPr>
+        <w:ind w:left="1372" w:hanging="236"/>
+      </w:pPr>
+      <w:r>
+        <w:t xml:space="preserve">= </w:t>
+      </w:r>
+      <w:r>
+        <w:rPr>
+          <w:rStyle w:val="CodeChar"/>
+        </w:rPr>
+        <w:t>Existence</w:t>
+      </w:r>
+      <w:r>
+        <w:rPr>
+          <w:rStyle w:val="CodeChar"/>
+        </w:rPr>
+        <w:t xml:space="preserve"> In, </w:t>
+      </w:r>
+      <w:r>
+        <w:rPr>
+          <w:rStyle w:val="CodeChar"/>
+        </w:rPr>
+        <w:t>Existence</w:t>
+      </w:r>
+      <w:r>
+        <w:rPr>
+          <w:rStyle w:val="CodeChar"/>
+        </w:rPr>
+        <w:t xml:space="preserve"> Out</w:t>
+      </w:r>
+    </w:p>
+    <w:p>
+      <w:pPr>
+        <w:ind w:left="1372" w:hanging="236"/>
+      </w:pPr>
+      <w:r>
+        <w:t xml:space="preserve">= </w:t>
+      </w:r>
+      <w:r>
+        <w:rPr>
+          <w:rStyle w:val="CodeChar"/>
+        </w:rPr>
+        <w:t>New In, Annul In, New Out, Annul Out</w:t>
+      </w:r>
+    </w:p>
+    <w:p>
+      <w:pPr>
+        <w:ind w:left="1372" w:hanging="236"/>
+      </w:pPr>
+      <w:r>
+        <w:t xml:space="preserve">= </w:t>
+      </w:r>
+      <w:r>
+        <w:rPr>
+          <w:rStyle w:val="CodeChar"/>
+        </w:rPr>
+        <w:t>New Public, Annul Public, New Private, Annul Private</w:t>
+      </w:r>
+    </w:p>
+    <w:p>
+      <w:pPr>
+        <w:pStyle w:val="Heading3"/>
+      </w:pPr>
+      <w:r>
+        <w:t>Leave out the accessible</w:t>
+      </w:r>
+    </w:p>
+    <w:p>
+      <w:r>
+        <w:t xml:space="preserve">When </w:t>
+      </w:r>
+      <w:r>
+        <w:rPr>
+          <w:i/>
+        </w:rPr>
+        <w:t xml:space="preserve">everything </w:t>
+      </w:r>
+      <w:r>
+        <w:t xml:space="preserve">is accessible, then the access control literal may become more complicated. Perhaps </w:t>
+      </w:r>
+      <w:proofErr w:type="spellStart"/>
+      <w:r>
+        <w:t>lateron</w:t>
+      </w:r>
+      <w:proofErr w:type="spellEnd"/>
+      <w:r>
+        <w:t xml:space="preserve"> you should also invent rules to simplify the access control literal, when most of the things are accessible. A sort of </w:t>
+      </w:r>
+      <w:proofErr w:type="spellStart"/>
+      <w:r>
+        <w:t>substractive</w:t>
+      </w:r>
+      <w:proofErr w:type="spellEnd"/>
+      <w:r>
+        <w:t xml:space="preserve"> or exclusion kind of access control</w:t>
+      </w:r>
+      <w:r>
+        <w:t xml:space="preserve"> literal</w:t>
+      </w:r>
+      <w:r>
+        <w:t>. Now it is an additive or inclusion kind of access control</w:t>
+      </w:r>
+      <w:r>
+        <w:t xml:space="preserve"> literal</w:t>
+      </w:r>
+      <w:r>
+        <w:t>.</w:t>
+      </w:r>
+    </w:p>
+    <w:p>
+      <w:pPr>
+        <w:pStyle w:val="Heading3"/>
+      </w:pPr>
+      <w:r>
+        <w:t>All in all</w:t>
+      </w:r>
+    </w:p>
+    <w:p>
+      <w:r>
+        <w:t>All in all, the access control literals for parameters can get the following names in the following (chronological) order:</w:t>
+      </w:r>
+    </w:p>
+    <w:p>
+      <w:pPr>
+        <w:pStyle w:val="Spacing"/>
+      </w:pPr>
+    </w:p>
+    <w:p>
+      <w:pPr>
+        <w:pStyle w:val="Code"/>
+        <w:ind w:left="852"/>
+      </w:pPr>
+      <w:r>
+        <w:t>( Command )</w:t>
+      </w:r>
+    </w:p>
+    <w:p>
+      <w:pPr>
+        <w:pStyle w:val="Spacing"/>
+      </w:pPr>
+    </w:p>
+    <w:p>
+      <w:pPr>
+        <w:pStyle w:val="Code"/>
+        <w:ind w:left="852"/>
+      </w:pPr>
+      <w:r>
         <w:t xml:space="preserve">Object </w:t>
       </w:r>
       <w:r>
-        <w:t xml:space="preserve">aspect writing. So </w:t>
-      </w:r>
-      <w:r>
-        <w:rPr>
-          <w:rStyle w:val="CodeChar"/>
-        </w:rPr>
+        <w:t>Set Public</w:t>
+      </w:r>
+    </w:p>
+    <w:p>
+      <w:pPr>
+        <w:pStyle w:val="Code"/>
+        <w:ind w:left="1136"/>
+      </w:pPr>
+      <w:r>
+        <w:t xml:space="preserve">New </w:t>
+      </w:r>
+      <w:r>
+        <w:t>In</w:t>
+      </w:r>
+    </w:p>
+    <w:p>
+      <w:pPr>
+        <w:pStyle w:val="Code"/>
+        <w:ind w:left="1136"/>
+      </w:pPr>
+      <w:r>
+        <w:t xml:space="preserve">Annul </w:t>
+      </w:r>
+      <w:r>
+        <w:t>In</w:t>
+      </w:r>
+    </w:p>
+    <w:p>
+      <w:pPr>
+        <w:pStyle w:val="Code"/>
+        <w:ind w:left="852"/>
+      </w:pPr>
+      <w:r>
+        <w:t xml:space="preserve">Value </w:t>
+      </w:r>
+      <w:r>
+        <w:t>Set Public</w:t>
+      </w:r>
+    </w:p>
+    <w:p>
+      <w:pPr>
+        <w:pStyle w:val="Code"/>
+        <w:ind w:left="852"/>
+      </w:pPr>
+      <w:r>
+        <w:t xml:space="preserve">Data </w:t>
+      </w:r>
+      <w:r>
+        <w:t>Set Public</w:t>
+      </w:r>
+    </w:p>
+    <w:p>
+      <w:pPr>
+        <w:pStyle w:val="Code"/>
+        <w:ind w:left="852"/>
+      </w:pPr>
+      <w:r>
+        <w:t xml:space="preserve">Class </w:t>
+      </w:r>
+      <w:r>
+        <w:t>Set Public</w:t>
+      </w:r>
+    </w:p>
+    <w:p>
+      <w:pPr>
+        <w:pStyle w:val="Code"/>
+        <w:ind w:left="852"/>
+      </w:pPr>
+      <w:r>
+        <w:t>Object Get Private</w:t>
+      </w:r>
+    </w:p>
+    <w:p>
+      <w:pPr>
+        <w:pStyle w:val="Code"/>
+        <w:ind w:left="852"/>
+      </w:pPr>
+      <w:r>
+        <w:t>Value Get Private</w:t>
+      </w:r>
+    </w:p>
+    <w:p>
+      <w:pPr>
+        <w:pStyle w:val="Code"/>
+        <w:ind w:left="852"/>
+      </w:pPr>
+      <w:r>
+        <w:t>Data Get Private</w:t>
+      </w:r>
+    </w:p>
+    <w:p>
+      <w:pPr>
+        <w:pStyle w:val="Code"/>
+        <w:ind w:left="852"/>
+      </w:pPr>
+      <w:r>
+        <w:t>Class Get Private</w:t>
+      </w:r>
+    </w:p>
+    <w:p>
+      <w:pPr>
+        <w:pStyle w:val="Spacing"/>
+      </w:pPr>
+    </w:p>
+    <w:p>
+      <w:pPr>
+        <w:pStyle w:val="Code"/>
+        <w:ind w:left="852"/>
+      </w:pPr>
+      <w:r>
+        <w:t xml:space="preserve">Execute Private </w:t>
+      </w:r>
+    </w:p>
+    <w:p>
+      <w:pPr>
+        <w:pStyle w:val="Spacing"/>
+      </w:pPr>
+    </w:p>
+    <w:p>
+      <w:pPr>
+        <w:pStyle w:val="Code"/>
+        <w:ind w:left="852"/>
+      </w:pPr>
+      <w:r>
         <w:t xml:space="preserve">Object </w:t>
       </w:r>
       <w:r>
-        <w:rPr>
-          <w:rStyle w:val="CodeChar"/>
-        </w:rPr>
+        <w:t>Set Private</w:t>
+      </w:r>
+    </w:p>
+    <w:p>
+      <w:pPr>
+        <w:pStyle w:val="Code"/>
+        <w:ind w:left="1136"/>
+      </w:pPr>
+      <w:r>
+        <w:t xml:space="preserve">New </w:t>
+      </w:r>
+      <w:r>
+        <w:t>Out</w:t>
+      </w:r>
+    </w:p>
+    <w:p>
+      <w:pPr>
+        <w:pStyle w:val="Code"/>
+        <w:ind w:left="1136"/>
+      </w:pPr>
+      <w:r>
+        <w:t xml:space="preserve">Annul </w:t>
+      </w:r>
+      <w:r>
+        <w:t>Out</w:t>
+      </w:r>
+    </w:p>
+    <w:p>
+      <w:pPr>
+        <w:pStyle w:val="Code"/>
+        <w:ind w:left="852"/>
+      </w:pPr>
+      <w:r>
+        <w:t xml:space="preserve">Value </w:t>
+      </w:r>
+      <w:r>
+        <w:t>Set Private</w:t>
+      </w:r>
+    </w:p>
+    <w:p>
+      <w:pPr>
+        <w:pStyle w:val="Code"/>
+        <w:ind w:left="852"/>
+      </w:pPr>
+      <w:r>
+        <w:t xml:space="preserve">Data </w:t>
+      </w:r>
+      <w:r>
+        <w:t>Set Private</w:t>
+      </w:r>
+    </w:p>
+    <w:p>
+      <w:pPr>
+        <w:pStyle w:val="Code"/>
+        <w:ind w:left="852"/>
+      </w:pPr>
+      <w:r>
+        <w:t xml:space="preserve">Class </w:t>
+      </w:r>
+      <w:r>
+        <w:t>Set Private</w:t>
+      </w:r>
+    </w:p>
+    <w:p>
+      <w:pPr>
+        <w:pStyle w:val="Code"/>
+        <w:ind w:left="852"/>
+      </w:pPr>
+      <w:r>
+        <w:t>Object Get Public</w:t>
+      </w:r>
+    </w:p>
+    <w:p>
+      <w:pPr>
+        <w:pStyle w:val="Code"/>
+        <w:ind w:left="852"/>
+      </w:pPr>
+      <w:r>
+        <w:t>Class Get Public</w:t>
+      </w:r>
+    </w:p>
+    <w:p>
+      <w:pPr>
+        <w:pStyle w:val="Code"/>
+        <w:ind w:left="852"/>
+      </w:pPr>
+      <w:r>
+        <w:t>Value Get Public</w:t>
+      </w:r>
+    </w:p>
+    <w:p>
+      <w:pPr>
+        <w:pStyle w:val="Code"/>
+        <w:ind w:left="852"/>
+      </w:pPr>
+      <w:r>
+        <w:t>Data Get Public</w:t>
+      </w:r>
+    </w:p>
+    <w:p>
+      <w:pPr>
+        <w:pStyle w:val="Spacing"/>
+      </w:pPr>
+    </w:p>
+    <w:p>
+      <w:pPr>
+        <w:pStyle w:val="Code"/>
+        <w:ind w:left="852"/>
+      </w:pPr>
+      <w:r>
+        <w:t>Execute Public</w:t>
+      </w:r>
+    </w:p>
+    <w:p>
+      <w:pPr>
+        <w:pStyle w:val="Spacing"/>
+      </w:pPr>
+    </w:p>
+    <w:p>
+      <w:r>
+        <w:t>For instance:</w:t>
+      </w:r>
+    </w:p>
+    <w:p>
+      <w:pPr>
+        <w:pStyle w:val="Spacing"/>
+      </w:pPr>
+    </w:p>
+    <w:p>
+      <w:pPr>
+        <w:pStyle w:val="Code"/>
+        <w:ind w:left="852"/>
+      </w:pPr>
+      <w:r>
+        <w:t xml:space="preserve">Object </w:t>
+      </w:r>
+      <w:r>
         <w:t>Set Public</w:t>
       </w:r>
       <w:r>
-        <w:rPr>
-          <w:rStyle w:val="CodeChar"/>
-        </w:rPr>
+        <w:t xml:space="preserve">, Object Get Private, Value </w:t>
+      </w:r>
+      <w:r>
+        <w:t>Set Private</w:t>
+      </w:r>
+      <w:r>
+        <w:t>, Value Get Public</w:t>
+      </w:r>
+    </w:p>
+    <w:p>
+      <w:pPr>
+        <w:pStyle w:val="Spacing"/>
+      </w:pPr>
+    </w:p>
+    <w:p>
+      <w:r>
+        <w:t>It is lengthy, but clear.</w:t>
+      </w:r>
+    </w:p>
+    <w:p>
+      <w:pPr>
+        <w:pStyle w:val="Spacing"/>
+      </w:pPr>
+    </w:p>
+    <w:p>
+      <w:r>
+        <w:t xml:space="preserve">If </w:t>
+      </w:r>
+      <w:r>
+        <w:rPr>
+          <w:rStyle w:val="CodeChar"/>
+        </w:rPr>
+        <w:t xml:space="preserve">New </w:t>
+      </w:r>
+      <w:r>
+        <w:t xml:space="preserve">and </w:t>
+      </w:r>
+      <w:r>
+        <w:rPr>
+          <w:rStyle w:val="CodeChar"/>
+        </w:rPr>
+        <w:t xml:space="preserve">Annul </w:t>
+      </w:r>
+      <w:r>
+        <w:t xml:space="preserve">have the same access control, it might be replaced by a single access control literal on </w:t>
+      </w:r>
+      <w:r>
+        <w:rPr>
+          <w:rStyle w:val="CodeChar"/>
+        </w:rPr>
+        <w:t>Existence</w:t>
+      </w:r>
+      <w:r>
+        <w:t>.</w:t>
+      </w:r>
+    </w:p>
+    <w:p>
+      <w:pPr>
+        <w:pStyle w:val="Spacing"/>
+      </w:pPr>
+    </w:p>
+    <w:p>
+      <w:pPr>
+        <w:pStyle w:val="Code"/>
+        <w:ind w:left="852"/>
+      </w:pPr>
+      <w:r>
+        <w:t>Existence</w:t>
+      </w:r>
+      <w:r>
+        <w:t xml:space="preserve"> In</w:t>
+      </w:r>
+    </w:p>
+    <w:p>
+      <w:pPr>
+        <w:pStyle w:val="Code"/>
+        <w:ind w:left="852"/>
+      </w:pPr>
+      <w:r>
+        <w:t>Existence</w:t>
+      </w:r>
+      <w:r>
+        <w:t xml:space="preserve"> Out</w:t>
+      </w:r>
+    </w:p>
+    <w:p>
+      <w:pPr>
+        <w:pStyle w:val="Code"/>
+        <w:ind w:left="852"/>
+      </w:pPr>
+      <w:r>
+        <w:t>Existence</w:t>
+      </w:r>
+      <w:r>
+        <w:t xml:space="preserve"> Thru</w:t>
+      </w:r>
+    </w:p>
+    <w:p>
+      <w:pPr>
+        <w:pStyle w:val="Spacing"/>
+      </w:pPr>
+    </w:p>
+    <w:p>
+      <w:r>
+        <w:t xml:space="preserve">The only thing I need to make me completely satisfied with the simplified access control literals, is </w:t>
+      </w:r>
+      <w:r>
+        <w:t xml:space="preserve">that good usage of the terms </w:t>
+      </w:r>
+      <w:r>
+        <w:rPr>
+          <w:b/>
+          <w:bCs/>
+        </w:rPr>
+        <w:t>In</w:t>
+      </w:r>
+      <w:r>
+        <w:t xml:space="preserve">, </w:t>
+      </w:r>
+      <w:r>
+        <w:rPr>
+          <w:b/>
+          <w:bCs/>
+        </w:rPr>
+        <w:t>Out</w:t>
+      </w:r>
+      <w:r>
+        <w:t xml:space="preserve"> and </w:t>
+      </w:r>
+      <w:r>
+        <w:rPr>
+          <w:b/>
+          <w:bCs/>
+        </w:rPr>
+        <w:t>Thru</w:t>
+      </w:r>
+      <w:r>
+        <w:t xml:space="preserve"> will replace the terms </w:t>
+      </w:r>
+      <w:r>
+        <w:rPr>
+          <w:rStyle w:val="CodeChar"/>
+        </w:rPr>
+        <w:t xml:space="preserve">Get </w:t>
+      </w:r>
+      <w:r>
+        <w:rPr>
+          <w:rStyle w:val="CodeChar"/>
+        </w:rPr>
+        <w:t xml:space="preserve">Public </w:t>
+      </w:r>
+      <w:r>
+        <w:t xml:space="preserve">, </w:t>
+      </w:r>
+      <w:r>
+        <w:rPr>
+          <w:rStyle w:val="CodeChar"/>
+        </w:rPr>
+        <w:t xml:space="preserve">Set </w:t>
+      </w:r>
+      <w:r>
+        <w:rPr>
+          <w:rStyle w:val="CodeChar"/>
+        </w:rPr>
+        <w:t>Public</w:t>
+      </w:r>
+      <w:r>
+        <w:t xml:space="preserve">, </w:t>
+      </w:r>
+      <w:r>
+        <w:rPr>
+          <w:rStyle w:val="CodeChar"/>
+        </w:rPr>
+        <w:t>Get</w:t>
+      </w:r>
+      <w:r>
         <w:t xml:space="preserve"> </w:t>
       </w:r>
       <w:r>
-        <w:t xml:space="preserve">may also mean you can </w:t>
-      </w:r>
-      <w:proofErr w:type="spellStart"/>
-      <w:r>
-        <w:t>publically</w:t>
-      </w:r>
-      <w:proofErr w:type="spellEnd"/>
-      <w:r>
-        <w:t xml:space="preserve"> execute </w:t>
-      </w:r>
-      <w:r>
-        <w:rPr>
-          <w:rStyle w:val="CodeChar"/>
-        </w:rPr>
-        <w:t xml:space="preserve">New </w:t>
-      </w:r>
-      <w:r>
-        <w:t xml:space="preserve">on the parameter, as well as </w:t>
-      </w:r>
-      <w:r>
-        <w:rPr>
-          <w:rStyle w:val="CodeChar"/>
-        </w:rPr>
-        <w:t>Annul</w:t>
-      </w:r>
-      <w:r>
-        <w:t xml:space="preserve">. So maybe </w:t>
-      </w:r>
-      <w:r>
-        <w:rPr>
-          <w:rStyle w:val="CodeChar"/>
-        </w:rPr>
-        <w:t xml:space="preserve">Object Set </w:t>
-      </w:r>
-      <w:r>
-        <w:t xml:space="preserve">implies also that you can execute </w:t>
-      </w:r>
-      <w:r>
-        <w:rPr>
-          <w:rStyle w:val="CodeChar"/>
-        </w:rPr>
-        <w:t xml:space="preserve">New </w:t>
+        <w:rPr>
+          <w:rStyle w:val="CodeChar"/>
+        </w:rPr>
+        <w:t xml:space="preserve">Private </w:t>
       </w:r>
       <w:r>
         <w:t xml:space="preserve">and </w:t>
@@ -2111,16 +3202,45 @@
         <w:rPr>
           <w:rStyle w:val="CodeChar"/>
         </w:rPr>
-        <w:t>Annul</w:t>
-      </w:r>
-      <w:r>
-        <w:t xml:space="preserve">. </w:t>
-      </w:r>
-      <w:r>
-        <w:rPr>
-          <w:rStyle w:val="CodeChar"/>
-        </w:rPr>
-        <w:t xml:space="preserve">New </w:t>
+        <w:t>Set</w:t>
+      </w:r>
+      <w:r>
+        <w:rPr>
+          <w:rStyle w:val="CodeChar"/>
+        </w:rPr>
+        <w:t xml:space="preserve"> Private</w:t>
+      </w:r>
+      <w:r>
+        <w:t>.</w:t>
+      </w:r>
+    </w:p>
+    <w:p>
+      <w:pPr>
+        <w:pStyle w:val="Heading3"/>
+      </w:pPr>
+      <w:r>
+        <w:t>Replacement that didn’t work out</w:t>
+      </w:r>
+    </w:p>
+    <w:p>
+      <w:r>
+        <w:t>I thought about replacement of separate access control elements by single ones.</w:t>
+      </w:r>
+    </w:p>
+    <w:p>
+      <w:pPr>
+        <w:pStyle w:val="Spacing"/>
+      </w:pPr>
+    </w:p>
+    <w:p>
+      <w:r>
+        <w:t xml:space="preserve">I thought about replacing </w:t>
+      </w:r>
+      <w:r>
+        <w:rPr>
+          <w:rStyle w:val="CodeChar"/>
+        </w:rPr>
+        <w:t xml:space="preserve">Public </w:t>
       </w:r>
       <w:r>
         <w:t xml:space="preserve">and </w:t>
@@ -2129,1123 +3249,9 @@
         <w:rPr>
           <w:rStyle w:val="CodeChar"/>
         </w:rPr>
-        <w:t xml:space="preserve">Annul </w:t>
-      </w:r>
-      <w:r>
-        <w:t xml:space="preserve">under the surface will probably use </w:t>
-      </w:r>
-      <w:r>
-        <w:rPr>
-          <w:rStyle w:val="CodeChar"/>
-        </w:rPr>
-        <w:t xml:space="preserve">Object Set </w:t>
-      </w:r>
-      <w:r>
-        <w:t xml:space="preserve">anyway, and </w:t>
-      </w:r>
-      <w:r>
-        <w:rPr>
-          <w:i/>
-        </w:rPr>
-        <w:t xml:space="preserve">above </w:t>
-      </w:r>
-      <w:r>
-        <w:t xml:space="preserve">the surface you may be able to use </w:t>
-      </w:r>
-      <w:r>
-        <w:rPr>
-          <w:rStyle w:val="CodeChar"/>
-        </w:rPr>
-        <w:t xml:space="preserve">Object Set </w:t>
-      </w:r>
-      <w:r>
-        <w:t xml:space="preserve">as a </w:t>
-      </w:r>
-      <w:r>
-        <w:rPr>
-          <w:rStyle w:val="CodeChar"/>
-        </w:rPr>
-        <w:t xml:space="preserve">New </w:t>
-      </w:r>
-      <w:r>
-        <w:t xml:space="preserve">and </w:t>
-      </w:r>
-      <w:r>
-        <w:rPr>
-          <w:rStyle w:val="CodeChar"/>
-        </w:rPr>
-        <w:t xml:space="preserve">Annul </w:t>
-      </w:r>
-      <w:r>
-        <w:t xml:space="preserve">after all (but </w:t>
-      </w:r>
-      <w:r>
-        <w:t xml:space="preserve">I am saying </w:t>
-      </w:r>
-      <w:r>
-        <w:t>nothing final about that yet).</w:t>
-      </w:r>
-    </w:p>
-    <w:p>
-      <w:pPr>
-        <w:pStyle w:val="Spacing"/>
-      </w:pPr>
-    </w:p>
-    <w:p>
-      <w:r>
-        <w:t xml:space="preserve">But perhaps you should not go with such implication and insist you always express it when you can use </w:t>
-      </w:r>
-      <w:r>
-        <w:rPr>
-          <w:rStyle w:val="CodeChar"/>
-        </w:rPr>
-        <w:t xml:space="preserve">New </w:t>
-      </w:r>
-      <w:r>
-        <w:t xml:space="preserve">or </w:t>
-      </w:r>
-      <w:r>
-        <w:rPr>
-          <w:rStyle w:val="CodeChar"/>
-        </w:rPr>
-        <w:t>Annul</w:t>
-      </w:r>
-      <w:r>
-        <w:t xml:space="preserve"> on</w:t>
-      </w:r>
-      <w:r>
-        <w:t xml:space="preserve"> something</w:t>
-      </w:r>
-      <w:r>
-        <w:t>.</w:t>
-      </w:r>
-    </w:p>
-    <w:p>
-      <w:pPr>
-        <w:pStyle w:val="Heading4"/>
-      </w:pPr>
-      <w:r>
-        <w:t>In, Out and Thru</w:t>
-      </w:r>
-    </w:p>
-    <w:p>
-      <w:r>
-        <w:t xml:space="preserve">Since </w:t>
-      </w:r>
-      <w:r>
-        <w:rPr>
-          <w:rStyle w:val="CodeChar"/>
-        </w:rPr>
-        <w:t xml:space="preserve">New </w:t>
-      </w:r>
-      <w:r>
-        <w:t xml:space="preserve">and </w:t>
-      </w:r>
-      <w:r>
-        <w:rPr>
-          <w:rStyle w:val="CodeChar"/>
-        </w:rPr>
-        <w:t xml:space="preserve">Annul </w:t>
-      </w:r>
-      <w:r>
-        <w:t>are</w:t>
-      </w:r>
-      <w:r>
-        <w:rPr>
-          <w:i/>
-        </w:rPr>
-        <w:t xml:space="preserve"> </w:t>
-      </w:r>
-      <w:r>
-        <w:t xml:space="preserve">both writing, you may use the terms </w:t>
-      </w:r>
-      <w:r>
-        <w:rPr>
-          <w:rStyle w:val="CodeChar"/>
-        </w:rPr>
-        <w:t xml:space="preserve">In </w:t>
-      </w:r>
-      <w:r>
-        <w:t xml:space="preserve">and </w:t>
-      </w:r>
-      <w:r>
-        <w:rPr>
-          <w:rStyle w:val="CodeChar"/>
-        </w:rPr>
-        <w:t xml:space="preserve">Out </w:t>
-      </w:r>
-      <w:r>
-        <w:t>for it.</w:t>
-      </w:r>
-    </w:p>
-    <w:p>
-      <w:pPr>
-        <w:pStyle w:val="Spacing"/>
-      </w:pPr>
-    </w:p>
-    <w:p>
-      <w:r>
-        <w:rPr>
-          <w:rStyle w:val="CodeChar"/>
-        </w:rPr>
-        <w:t xml:space="preserve">New In </w:t>
-      </w:r>
-      <w:r>
-        <w:t xml:space="preserve">would mean you can execute </w:t>
-      </w:r>
-      <w:r>
-        <w:rPr>
-          <w:rStyle w:val="CodeChar"/>
-        </w:rPr>
-        <w:t xml:space="preserve">New </w:t>
-      </w:r>
-      <w:r>
-        <w:t xml:space="preserve">from the outside and </w:t>
-      </w:r>
-      <w:r>
-        <w:rPr>
-          <w:rStyle w:val="CodeChar"/>
-        </w:rPr>
-        <w:t xml:space="preserve">New Out </w:t>
-      </w:r>
-      <w:r>
-        <w:t xml:space="preserve">means you can execute </w:t>
-      </w:r>
-      <w:r>
-        <w:rPr>
-          <w:rStyle w:val="CodeChar"/>
-        </w:rPr>
-        <w:t xml:space="preserve">New </w:t>
-      </w:r>
-      <w:r>
-        <w:t>on the inside. This produces the following, easier to interpret literals:</w:t>
-      </w:r>
-    </w:p>
-    <w:p>
-      <w:pPr>
-        <w:pStyle w:val="Spacing"/>
-      </w:pPr>
-    </w:p>
-    <w:p>
-      <w:pPr>
-        <w:pStyle w:val="Code"/>
-        <w:ind w:left="852"/>
-      </w:pPr>
-      <w:r>
-        <w:t>New In</w:t>
-      </w:r>
-    </w:p>
-    <w:p>
-      <w:pPr>
-        <w:pStyle w:val="Code"/>
-        <w:ind w:left="852"/>
-      </w:pPr>
-      <w:r>
-        <w:t>New Out</w:t>
-      </w:r>
-    </w:p>
-    <w:p>
-      <w:pPr>
-        <w:pStyle w:val="Code"/>
-        <w:ind w:left="852"/>
-      </w:pPr>
-      <w:r>
-        <w:t>Annul In</w:t>
-      </w:r>
-    </w:p>
-    <w:p>
-      <w:pPr>
-        <w:pStyle w:val="Code"/>
-        <w:ind w:left="852"/>
-      </w:pPr>
-      <w:r>
-        <w:t>Annul Out</w:t>
-      </w:r>
-    </w:p>
-    <w:p>
-      <w:pPr>
-        <w:pStyle w:val="Spacing"/>
-      </w:pPr>
-    </w:p>
-    <w:p>
-      <w:r>
-        <w:t xml:space="preserve">And when </w:t>
-      </w:r>
-      <w:r>
-        <w:rPr>
-          <w:rStyle w:val="CodeChar"/>
-        </w:rPr>
-        <w:t xml:space="preserve">New </w:t>
-      </w:r>
-      <w:r>
-        <w:t xml:space="preserve">or </w:t>
-      </w:r>
-      <w:r>
-        <w:rPr>
-          <w:rStyle w:val="CodeChar"/>
-        </w:rPr>
-        <w:t xml:space="preserve">Annul </w:t>
-      </w:r>
-      <w:r>
-        <w:t xml:space="preserve">are both accessible </w:t>
-      </w:r>
-      <w:r>
-        <w:rPr>
-          <w:rStyle w:val="CodeChar"/>
-        </w:rPr>
-        <w:t>I</w:t>
-      </w:r>
-      <w:r>
-        <w:rPr>
-          <w:rStyle w:val="CodeChar"/>
-        </w:rPr>
-        <w:t xml:space="preserve">n </w:t>
-      </w:r>
-      <w:r>
-        <w:t xml:space="preserve">and </w:t>
-      </w:r>
-      <w:r>
-        <w:rPr>
-          <w:rStyle w:val="CodeChar"/>
-        </w:rPr>
-        <w:t>O</w:t>
-      </w:r>
-      <w:r>
-        <w:rPr>
-          <w:rStyle w:val="CodeChar"/>
-        </w:rPr>
-        <w:t>ut</w:t>
-      </w:r>
-      <w:r>
-        <w:t>:</w:t>
-      </w:r>
-    </w:p>
-    <w:p>
-      <w:pPr>
-        <w:pStyle w:val="Spacing"/>
-      </w:pPr>
-    </w:p>
-    <w:p>
-      <w:pPr>
-        <w:pStyle w:val="Code"/>
-        <w:ind w:left="852"/>
-      </w:pPr>
-      <w:r>
-        <w:t>New Thru</w:t>
-      </w:r>
-    </w:p>
-    <w:p>
-      <w:pPr>
-        <w:pStyle w:val="Code"/>
-        <w:ind w:left="852"/>
-      </w:pPr>
-      <w:r>
-        <w:t>Annul Thru</w:t>
-      </w:r>
-    </w:p>
-    <w:p>
-      <w:pPr>
-        <w:pStyle w:val="Heading4"/>
-      </w:pPr>
-      <w:r>
-        <w:t xml:space="preserve">The </w:t>
-      </w:r>
-      <w:proofErr w:type="spellStart"/>
-      <w:r>
-        <w:t>Existance</w:t>
-      </w:r>
-      <w:proofErr w:type="spellEnd"/>
-      <w:r>
-        <w:t xml:space="preserve"> keyword</w:t>
-      </w:r>
-    </w:p>
-    <w:p>
-      <w:pPr>
-        <w:ind w:left="568"/>
-      </w:pPr>
-      <w:r>
-        <w:t xml:space="preserve">Perhaps the terms </w:t>
-      </w:r>
-      <w:r>
-        <w:rPr>
-          <w:rStyle w:val="CodeChar"/>
-        </w:rPr>
-        <w:t xml:space="preserve">New </w:t>
-      </w:r>
-      <w:r>
-        <w:t xml:space="preserve">and </w:t>
-      </w:r>
-      <w:r>
-        <w:rPr>
-          <w:rStyle w:val="CodeChar"/>
-        </w:rPr>
-        <w:t xml:space="preserve">Annul </w:t>
-      </w:r>
-      <w:r>
-        <w:t>could converge into a single term, when they are both accessible the same way, for instance</w:t>
-      </w:r>
-      <w:r>
-        <w:t xml:space="preserve"> to the keyword</w:t>
-      </w:r>
-      <w:r>
-        <w:t xml:space="preserve"> </w:t>
-      </w:r>
-      <w:proofErr w:type="spellStart"/>
-      <w:r>
-        <w:rPr>
-          <w:rStyle w:val="CodeChar"/>
-        </w:rPr>
-        <w:t>Existance</w:t>
-      </w:r>
-      <w:proofErr w:type="spellEnd"/>
-      <w:r>
-        <w:t>:</w:t>
-      </w:r>
-    </w:p>
-    <w:p>
-      <w:pPr>
-        <w:pStyle w:val="Spacing"/>
-      </w:pPr>
-    </w:p>
-    <w:p>
-      <w:pPr>
-        <w:pStyle w:val="Code"/>
-        <w:ind w:left="852"/>
-      </w:pPr>
-      <w:proofErr w:type="spellStart"/>
-      <w:r>
-        <w:t>Existance</w:t>
-      </w:r>
-      <w:proofErr w:type="spellEnd"/>
-      <w:r>
-        <w:t xml:space="preserve"> In</w:t>
-      </w:r>
-    </w:p>
-    <w:p>
-      <w:pPr>
-        <w:ind w:left="1136"/>
-      </w:pPr>
-      <w:r>
-        <w:t xml:space="preserve">= </w:t>
-      </w:r>
-      <w:r>
-        <w:rPr>
-          <w:rStyle w:val="CodeChar"/>
-        </w:rPr>
-        <w:t>New In, Annul In</w:t>
-      </w:r>
-    </w:p>
-    <w:p>
-      <w:pPr>
-        <w:ind w:left="1136"/>
-      </w:pPr>
-      <w:r>
-        <w:t xml:space="preserve">= </w:t>
-      </w:r>
-      <w:r>
-        <w:rPr>
-          <w:rStyle w:val="CodeChar"/>
-        </w:rPr>
-        <w:t>New Public, Annul Public</w:t>
-      </w:r>
-    </w:p>
-    <w:p>
-      <w:pPr>
-        <w:pStyle w:val="Code"/>
-        <w:ind w:left="852"/>
-      </w:pPr>
-      <w:proofErr w:type="spellStart"/>
-      <w:r>
-        <w:t>Existance</w:t>
-      </w:r>
-      <w:proofErr w:type="spellEnd"/>
-      <w:r>
-        <w:t xml:space="preserve"> Out</w:t>
-      </w:r>
-    </w:p>
-    <w:p>
-      <w:pPr>
-        <w:ind w:left="1136"/>
-      </w:pPr>
-      <w:r>
-        <w:t xml:space="preserve">= </w:t>
-      </w:r>
-      <w:r>
-        <w:rPr>
-          <w:rStyle w:val="CodeChar"/>
-        </w:rPr>
-        <w:t>New Out, Annul Out</w:t>
-      </w:r>
-    </w:p>
-    <w:p>
-      <w:pPr>
-        <w:ind w:left="1136"/>
-      </w:pPr>
-      <w:r>
-        <w:t xml:space="preserve">= </w:t>
-      </w:r>
-      <w:r>
-        <w:rPr>
-          <w:rStyle w:val="CodeChar"/>
-        </w:rPr>
-        <w:t>New Private, Annul Private</w:t>
-      </w:r>
-    </w:p>
-    <w:p>
-      <w:pPr>
-        <w:pStyle w:val="Code"/>
-        <w:ind w:left="852"/>
-      </w:pPr>
-      <w:proofErr w:type="spellStart"/>
-      <w:r>
-        <w:t>Existance</w:t>
-      </w:r>
-      <w:proofErr w:type="spellEnd"/>
-      <w:r>
-        <w:t xml:space="preserve"> Thru</w:t>
-      </w:r>
-    </w:p>
-    <w:p>
-      <w:pPr>
-        <w:ind w:left="1372" w:hanging="236"/>
-      </w:pPr>
-      <w:r>
-        <w:t xml:space="preserve">= </w:t>
-      </w:r>
-      <w:proofErr w:type="spellStart"/>
-      <w:r>
-        <w:rPr>
-          <w:rStyle w:val="CodeChar"/>
-        </w:rPr>
-        <w:t>Existance</w:t>
-      </w:r>
-      <w:proofErr w:type="spellEnd"/>
-      <w:r>
-        <w:rPr>
-          <w:rStyle w:val="CodeChar"/>
-        </w:rPr>
-        <w:t xml:space="preserve"> In, </w:t>
-      </w:r>
-      <w:proofErr w:type="spellStart"/>
-      <w:r>
-        <w:rPr>
-          <w:rStyle w:val="CodeChar"/>
-        </w:rPr>
-        <w:t>Existance</w:t>
-      </w:r>
-      <w:proofErr w:type="spellEnd"/>
-      <w:r>
-        <w:rPr>
-          <w:rStyle w:val="CodeChar"/>
-        </w:rPr>
-        <w:t xml:space="preserve"> Out</w:t>
-      </w:r>
-    </w:p>
-    <w:p>
-      <w:pPr>
-        <w:ind w:left="1372" w:hanging="236"/>
-      </w:pPr>
-      <w:r>
-        <w:t xml:space="preserve">= </w:t>
-      </w:r>
-      <w:r>
-        <w:rPr>
-          <w:rStyle w:val="CodeChar"/>
-        </w:rPr>
-        <w:t>New In, Annul In, New Out, Annul Out</w:t>
-      </w:r>
-    </w:p>
-    <w:p>
-      <w:pPr>
-        <w:ind w:left="1372" w:hanging="236"/>
-      </w:pPr>
-      <w:r>
-        <w:t xml:space="preserve">= </w:t>
-      </w:r>
-      <w:r>
-        <w:rPr>
-          <w:rStyle w:val="CodeChar"/>
-        </w:rPr>
-        <w:t>New Public, Annul Public, New Private, Annul Private</w:t>
-      </w:r>
-    </w:p>
-    <w:p>
-      <w:pPr>
-        <w:pStyle w:val="Heading3"/>
-      </w:pPr>
-      <w:r>
-        <w:t>Leave out the accessible</w:t>
-      </w:r>
-    </w:p>
-    <w:p>
-      <w:r>
-        <w:t xml:space="preserve">When </w:t>
-      </w:r>
-      <w:r>
-        <w:rPr>
-          <w:i/>
-        </w:rPr>
-        <w:t xml:space="preserve">everything </w:t>
-      </w:r>
-      <w:r>
-        <w:t xml:space="preserve">is accessible, then the access control literal may become more complicated. Perhaps </w:t>
-      </w:r>
-      <w:proofErr w:type="spellStart"/>
-      <w:r>
-        <w:t>lateron</w:t>
-      </w:r>
-      <w:proofErr w:type="spellEnd"/>
-      <w:r>
-        <w:t xml:space="preserve"> you should also invent rules to simplify the access control literal, when most of the things are accessible. A sort of </w:t>
-      </w:r>
-      <w:proofErr w:type="spellStart"/>
-      <w:r>
-        <w:t>substractive</w:t>
-      </w:r>
-      <w:proofErr w:type="spellEnd"/>
-      <w:r>
-        <w:t xml:space="preserve"> or exclusion kind of access control</w:t>
-      </w:r>
-      <w:r>
-        <w:t xml:space="preserve"> literal</w:t>
-      </w:r>
-      <w:r>
-        <w:t>. Now it is an additive or inclusion kind of access control</w:t>
-      </w:r>
-      <w:r>
-        <w:t xml:space="preserve"> literal</w:t>
-      </w:r>
-      <w:r>
-        <w:t>.</w:t>
-      </w:r>
-    </w:p>
-    <w:p>
-      <w:pPr>
-        <w:pStyle w:val="Heading3"/>
-      </w:pPr>
-      <w:r>
-        <w:t>All in all</w:t>
-      </w:r>
-    </w:p>
-    <w:p>
-      <w:r>
-        <w:t>All in all, the access control literals for parameters can get the following names in the following (chronological) order:</w:t>
-      </w:r>
-    </w:p>
-    <w:p>
-      <w:pPr>
-        <w:pStyle w:val="Spacing"/>
-      </w:pPr>
-    </w:p>
-    <w:p>
-      <w:pPr>
-        <w:pStyle w:val="Code"/>
-        <w:ind w:left="852"/>
-      </w:pPr>
-      <w:r>
-        <w:t>( Command )</w:t>
-      </w:r>
-    </w:p>
-    <w:p>
-      <w:pPr>
-        <w:pStyle w:val="Spacing"/>
-      </w:pPr>
-    </w:p>
-    <w:p>
-      <w:pPr>
-        <w:pStyle w:val="Code"/>
-        <w:ind w:left="852"/>
-      </w:pPr>
-      <w:r>
-        <w:t xml:space="preserve">Object </w:t>
-      </w:r>
-      <w:r>
-        <w:t>Set Public</w:t>
-      </w:r>
-    </w:p>
-    <w:p>
-      <w:pPr>
-        <w:pStyle w:val="Code"/>
-        <w:ind w:left="1136"/>
-      </w:pPr>
-      <w:r>
-        <w:t xml:space="preserve">New </w:t>
-      </w:r>
-      <w:r>
-        <w:t>In</w:t>
-      </w:r>
-    </w:p>
-    <w:p>
-      <w:pPr>
-        <w:pStyle w:val="Code"/>
-        <w:ind w:left="1136"/>
-      </w:pPr>
-      <w:r>
-        <w:t xml:space="preserve">Annul </w:t>
-      </w:r>
-      <w:r>
-        <w:t>In</w:t>
-      </w:r>
-    </w:p>
-    <w:p>
-      <w:pPr>
-        <w:pStyle w:val="Code"/>
-        <w:ind w:left="852"/>
-      </w:pPr>
-      <w:r>
-        <w:t xml:space="preserve">Value </w:t>
-      </w:r>
-      <w:r>
-        <w:t>Set Public</w:t>
-      </w:r>
-    </w:p>
-    <w:p>
-      <w:pPr>
-        <w:pStyle w:val="Code"/>
-        <w:ind w:left="852"/>
-      </w:pPr>
-      <w:r>
-        <w:t xml:space="preserve">Data </w:t>
-      </w:r>
-      <w:r>
-        <w:t>Set Public</w:t>
-      </w:r>
-    </w:p>
-    <w:p>
-      <w:pPr>
-        <w:pStyle w:val="Code"/>
-        <w:ind w:left="852"/>
-      </w:pPr>
-      <w:r>
-        <w:t xml:space="preserve">Class </w:t>
-      </w:r>
-      <w:r>
-        <w:t>Set Public</w:t>
-      </w:r>
-    </w:p>
-    <w:p>
-      <w:pPr>
-        <w:pStyle w:val="Code"/>
-        <w:ind w:left="852"/>
-      </w:pPr>
-      <w:r>
-        <w:t>Object Get Private</w:t>
-      </w:r>
-    </w:p>
-    <w:p>
-      <w:pPr>
-        <w:pStyle w:val="Code"/>
-        <w:ind w:left="852"/>
-      </w:pPr>
-      <w:r>
-        <w:t>Value Get Private</w:t>
-      </w:r>
-    </w:p>
-    <w:p>
-      <w:pPr>
-        <w:pStyle w:val="Code"/>
-        <w:ind w:left="852"/>
-      </w:pPr>
-      <w:r>
-        <w:t>Data Get Private</w:t>
-      </w:r>
-    </w:p>
-    <w:p>
-      <w:pPr>
-        <w:pStyle w:val="Code"/>
-        <w:ind w:left="852"/>
-      </w:pPr>
-      <w:r>
-        <w:t>Class Get Private</w:t>
-      </w:r>
-    </w:p>
-    <w:p>
-      <w:pPr>
-        <w:pStyle w:val="Spacing"/>
-      </w:pPr>
-    </w:p>
-    <w:p>
-      <w:pPr>
-        <w:pStyle w:val="Code"/>
-        <w:ind w:left="852"/>
-      </w:pPr>
-      <w:r>
-        <w:t xml:space="preserve">Execute Private </w:t>
-      </w:r>
-    </w:p>
-    <w:p>
-      <w:pPr>
-        <w:pStyle w:val="Spacing"/>
-      </w:pPr>
-    </w:p>
-    <w:p>
-      <w:pPr>
-        <w:pStyle w:val="Code"/>
-        <w:ind w:left="852"/>
-      </w:pPr>
-      <w:r>
-        <w:t xml:space="preserve">Object </w:t>
-      </w:r>
-      <w:r>
-        <w:t>Set Private</w:t>
-      </w:r>
-    </w:p>
-    <w:p>
-      <w:pPr>
-        <w:pStyle w:val="Code"/>
-        <w:ind w:left="1136"/>
-      </w:pPr>
-      <w:r>
-        <w:t xml:space="preserve">New </w:t>
-      </w:r>
-      <w:r>
-        <w:t>Out</w:t>
-      </w:r>
-    </w:p>
-    <w:p>
-      <w:pPr>
-        <w:pStyle w:val="Code"/>
-        <w:ind w:left="1136"/>
-      </w:pPr>
-      <w:r>
-        <w:t xml:space="preserve">Annul </w:t>
-      </w:r>
-      <w:r>
-        <w:t>Out</w:t>
-      </w:r>
-    </w:p>
-    <w:p>
-      <w:pPr>
-        <w:pStyle w:val="Code"/>
-        <w:ind w:left="852"/>
-      </w:pPr>
-      <w:r>
-        <w:t xml:space="preserve">Value </w:t>
-      </w:r>
-      <w:r>
-        <w:t>Set Private</w:t>
-      </w:r>
-    </w:p>
-    <w:p>
-      <w:pPr>
-        <w:pStyle w:val="Code"/>
-        <w:ind w:left="852"/>
-      </w:pPr>
-      <w:r>
-        <w:t xml:space="preserve">Data </w:t>
-      </w:r>
-      <w:r>
-        <w:t>Set Private</w:t>
-      </w:r>
-    </w:p>
-    <w:p>
-      <w:pPr>
-        <w:pStyle w:val="Code"/>
-        <w:ind w:left="852"/>
-      </w:pPr>
-      <w:r>
-        <w:t xml:space="preserve">Class </w:t>
-      </w:r>
-      <w:r>
-        <w:t>Set Private</w:t>
-      </w:r>
-    </w:p>
-    <w:p>
-      <w:pPr>
-        <w:pStyle w:val="Code"/>
-        <w:ind w:left="852"/>
-      </w:pPr>
-      <w:r>
-        <w:t>Object Get Public</w:t>
-      </w:r>
-    </w:p>
-    <w:p>
-      <w:pPr>
-        <w:pStyle w:val="Code"/>
-        <w:ind w:left="852"/>
-      </w:pPr>
-      <w:r>
-        <w:t>Class Get Public</w:t>
-      </w:r>
-    </w:p>
-    <w:p>
-      <w:pPr>
-        <w:pStyle w:val="Code"/>
-        <w:ind w:left="852"/>
-      </w:pPr>
-      <w:r>
-        <w:t>Value Get Public</w:t>
-      </w:r>
-    </w:p>
-    <w:p>
-      <w:pPr>
-        <w:pStyle w:val="Code"/>
-        <w:ind w:left="852"/>
-      </w:pPr>
-      <w:r>
-        <w:t>Data Get Public</w:t>
-      </w:r>
-    </w:p>
-    <w:p>
-      <w:pPr>
-        <w:pStyle w:val="Spacing"/>
-      </w:pPr>
-    </w:p>
-    <w:p>
-      <w:pPr>
-        <w:pStyle w:val="Code"/>
-        <w:ind w:left="852"/>
-      </w:pPr>
-      <w:r>
-        <w:t>Execute Public</w:t>
-      </w:r>
-    </w:p>
-    <w:p>
-      <w:pPr>
-        <w:pStyle w:val="Spacing"/>
-      </w:pPr>
-    </w:p>
-    <w:p>
-      <w:r>
-        <w:t>For instance:</w:t>
-      </w:r>
-    </w:p>
-    <w:p>
-      <w:pPr>
-        <w:pStyle w:val="Spacing"/>
-      </w:pPr>
-    </w:p>
-    <w:p>
-      <w:pPr>
-        <w:pStyle w:val="Code"/>
-        <w:ind w:left="852"/>
-      </w:pPr>
-      <w:r>
-        <w:t xml:space="preserve">Object </w:t>
-      </w:r>
-      <w:r>
-        <w:t>Set Public</w:t>
-      </w:r>
-      <w:r>
-        <w:t xml:space="preserve">, Object Get Private, Value </w:t>
-      </w:r>
-      <w:r>
-        <w:t>Set Private</w:t>
-      </w:r>
-      <w:r>
-        <w:t>, Value Get Public</w:t>
-      </w:r>
-    </w:p>
-    <w:p>
-      <w:pPr>
-        <w:pStyle w:val="Spacing"/>
-      </w:pPr>
-    </w:p>
-    <w:p>
-      <w:r>
-        <w:t>It is lengthy, but clear.</w:t>
-      </w:r>
-    </w:p>
-    <w:p>
-      <w:pPr>
-        <w:pStyle w:val="Spacing"/>
-      </w:pPr>
-    </w:p>
-    <w:p>
-      <w:r>
-        <w:t xml:space="preserve">If </w:t>
-      </w:r>
-      <w:r>
-        <w:rPr>
-          <w:rStyle w:val="CodeChar"/>
-        </w:rPr>
-        <w:t xml:space="preserve">New </w:t>
-      </w:r>
-      <w:r>
-        <w:t xml:space="preserve">and </w:t>
-      </w:r>
-      <w:r>
-        <w:rPr>
-          <w:rStyle w:val="CodeChar"/>
-        </w:rPr>
-        <w:t xml:space="preserve">Annul </w:t>
-      </w:r>
-      <w:r>
-        <w:t xml:space="preserve">have the same access control, it might be replaced by a single access control literal on </w:t>
-      </w:r>
-      <w:proofErr w:type="spellStart"/>
-      <w:r>
-        <w:rPr>
-          <w:rStyle w:val="CodeChar"/>
-        </w:rPr>
-        <w:t>Existance</w:t>
-      </w:r>
-      <w:proofErr w:type="spellEnd"/>
-      <w:r>
-        <w:t>.</w:t>
-      </w:r>
-    </w:p>
-    <w:p>
-      <w:pPr>
-        <w:pStyle w:val="Spacing"/>
-      </w:pPr>
-    </w:p>
-    <w:p>
-      <w:pPr>
-        <w:pStyle w:val="Code"/>
-        <w:ind w:left="852"/>
-      </w:pPr>
-      <w:proofErr w:type="spellStart"/>
-      <w:r>
-        <w:t>Existance</w:t>
-      </w:r>
-      <w:proofErr w:type="spellEnd"/>
-      <w:r>
-        <w:t xml:space="preserve"> In</w:t>
-      </w:r>
-    </w:p>
-    <w:p>
-      <w:pPr>
-        <w:pStyle w:val="Code"/>
-        <w:ind w:left="852"/>
-      </w:pPr>
-      <w:proofErr w:type="spellStart"/>
-      <w:r>
-        <w:t>Existance</w:t>
-      </w:r>
-      <w:proofErr w:type="spellEnd"/>
-      <w:r>
-        <w:t xml:space="preserve"> Out</w:t>
-      </w:r>
-    </w:p>
-    <w:p>
-      <w:pPr>
-        <w:pStyle w:val="Code"/>
-        <w:ind w:left="852"/>
-      </w:pPr>
-      <w:proofErr w:type="spellStart"/>
-      <w:r>
-        <w:t>Existance</w:t>
-      </w:r>
-      <w:proofErr w:type="spellEnd"/>
-      <w:r>
-        <w:t xml:space="preserve"> Thru</w:t>
-      </w:r>
-    </w:p>
-    <w:p>
-      <w:pPr>
-        <w:pStyle w:val="Spacing"/>
-      </w:pPr>
-    </w:p>
-    <w:p>
-      <w:r>
-        <w:t xml:space="preserve">The only thing I need to make me completely satisfied with the simplified access control literals, is </w:t>
-      </w:r>
-      <w:r>
-        <w:t xml:space="preserve">that good usage of the terms In, Out and Thru will replace the terms </w:t>
-      </w:r>
-      <w:r>
-        <w:rPr>
-          <w:rStyle w:val="CodeChar"/>
-        </w:rPr>
-        <w:t xml:space="preserve">Get </w:t>
-      </w:r>
-      <w:r>
-        <w:rPr>
-          <w:rStyle w:val="CodeChar"/>
-        </w:rPr>
-        <w:t xml:space="preserve">Public </w:t>
-      </w:r>
-      <w:r>
-        <w:t xml:space="preserve">, </w:t>
-      </w:r>
-      <w:r>
-        <w:rPr>
-          <w:rStyle w:val="CodeChar"/>
-        </w:rPr>
-        <w:t xml:space="preserve">Set </w:t>
-      </w:r>
-      <w:r>
-        <w:rPr>
-          <w:rStyle w:val="CodeChar"/>
-        </w:rPr>
-        <w:t>Public</w:t>
-      </w:r>
-      <w:r>
-        <w:t xml:space="preserve">, </w:t>
-      </w:r>
-      <w:r>
-        <w:rPr>
-          <w:rStyle w:val="CodeChar"/>
-        </w:rPr>
-        <w:t>Get</w:t>
-      </w:r>
-      <w:r>
-        <w:t xml:space="preserve"> </w:t>
-      </w:r>
-      <w:r>
-        <w:rPr>
-          <w:rStyle w:val="CodeChar"/>
-        </w:rPr>
         <w:t xml:space="preserve">Private </w:t>
       </w:r>
       <w:r>
-        <w:t xml:space="preserve">and </w:t>
-      </w:r>
-      <w:r>
-        <w:rPr>
-          <w:rStyle w:val="CodeChar"/>
-        </w:rPr>
-        <w:t>Set</w:t>
-      </w:r>
-      <w:r>
-        <w:rPr>
-          <w:rStyle w:val="CodeChar"/>
-        </w:rPr>
-        <w:t xml:space="preserve"> Private</w:t>
-      </w:r>
-      <w:r>
-        <w:t>.</w:t>
-      </w:r>
-    </w:p>
-    <w:p>
-      <w:pPr>
-        <w:pStyle w:val="Heading3"/>
-      </w:pPr>
-      <w:r>
-        <w:t>Replacement that didn’t work out</w:t>
-      </w:r>
-    </w:p>
-    <w:p>
-      <w:r>
-        <w:t>I thought about replacement of separate access control elements by single ones.</w:t>
-      </w:r>
-    </w:p>
-    <w:p>
-      <w:pPr>
-        <w:pStyle w:val="Spacing"/>
-      </w:pPr>
-    </w:p>
-    <w:p>
-      <w:r>
-        <w:t xml:space="preserve">I thought about replacing </w:t>
-      </w:r>
-      <w:r>
-        <w:rPr>
-          <w:rStyle w:val="CodeChar"/>
-        </w:rPr>
-        <w:t xml:space="preserve">Public </w:t>
-      </w:r>
-      <w:r>
-        <w:t xml:space="preserve">and </w:t>
-      </w:r>
-      <w:r>
-        <w:rPr>
-          <w:rStyle w:val="CodeChar"/>
-        </w:rPr>
-        <w:t xml:space="preserve">Private </w:t>
-      </w:r>
-      <w:r>
         <w:t xml:space="preserve">by </w:t>
       </w:r>
       <w:r>
@@ -3255,15 +3261,7 @@
         <w:t xml:space="preserve">Accessible </w:t>
       </w:r>
       <w:r>
-        <w:t xml:space="preserve">when the same system command was both </w:t>
-      </w:r>
-      <w:proofErr w:type="spellStart"/>
-      <w:r>
-        <w:t>publically</w:t>
-      </w:r>
-      <w:proofErr w:type="spellEnd"/>
-      <w:r>
-        <w:t xml:space="preserve"> and privately accessible.</w:t>
+        <w:t>when the same system command was both publicly and privately accessible.</w:t>
       </w:r>
     </w:p>
     <w:p>

</xml_diff>